<commit_message>
Feito alteracoes no artefato 18
</commit_message>
<xml_diff>
--- a/Artefatos/18. Descrição dos Processos de Negócio-convertido-convertido-convertido-convertido-convertido.docx
+++ b/Artefatos/18. Descrição dos Processos de Negócio-convertido-convertido-convertido-convertido-convertido.docx
@@ -275,19 +275,7 @@
         <w:rPr>
           <w:sz w:val="21"/>
         </w:rPr>
-        <w:t>G</w:t>
-      </w:r>
-      <w:r>
-        <w:rPr>
-          <w:sz w:val="21"/>
-        </w:rPr>
-        <w:t xml:space="preserve">erência ao receber ordem de produção, </w:t>
-      </w:r>
-      <w:r>
-        <w:rPr>
-          <w:sz w:val="21"/>
-        </w:rPr>
-        <w:t>verifica planejamento de produção,e estoque de componentes, caso seja possível realizar dentro da data do pedido e tenha as peças necessárias o pedido se torna ordem de produção. Caso algum dos requisitos não seja atendido devolve pedido para o Comercial</w:t>
+        <w:t>Gerência ao receber ordem de produção, verifica planejamento de produção,e estoque de componentes, caso seja possível realizar dentro da data do pedido e tenha as peças necessárias o pedido se torna ordem de produção. Caso algum dos requisitos não seja atendido devolve pedido para o Comercial</w:t>
       </w:r>
     </w:p>
     <w:p>
@@ -306,7 +294,9 @@
         </w:rPr>
       </w:pPr>
       <w:r>
-        <w:rPr/>
+        <w:rPr>
+          <w:sz w:val="21"/>
+        </w:rPr>
       </w:r>
     </w:p>
     <w:p>
@@ -325,7 +315,9 @@
         </w:rPr>
       </w:pPr>
       <w:r>
-        <w:rPr/>
+        <w:rPr>
+          <w:sz w:val="21"/>
+        </w:rPr>
       </w:r>
     </w:p>
     <w:p>
@@ -589,7 +581,13 @@
         <w:rPr>
           <w:sz w:val="21"/>
         </w:rPr>
-        <w:t>Gerencia envia ordem de produção já direcionada para a mesma</w:t>
+        <w:t xml:space="preserve">Gerencia envia ordem de produção já direcionada para </w:t>
+      </w:r>
+      <w:r>
+        <w:rPr>
+          <w:sz w:val="21"/>
+        </w:rPr>
+        <w:t>a linha de produção</w:t>
       </w:r>
     </w:p>
     <w:p>
@@ -601,8 +599,35 @@
           <w:pgNumType w:fmt="decimal"/>
           <w:formProt w:val="false"/>
           <w:textDirection w:val="lrTb"/>
+          <w:docGrid w:type="default" w:linePitch="100" w:charSpace="0"/>
         </w:sectPr>
-      </w:pPr>
+        <w:pStyle w:val="ListParagraph"/>
+        <w:numPr>
+          <w:ilvl w:val="1"/>
+          <w:numId w:val="5"/>
+        </w:numPr>
+        <w:tabs>
+          <w:tab w:val="clear" w:pos="720"/>
+          <w:tab w:val="left" w:pos="1655" w:leader="none"/>
+          <w:tab w:val="left" w:pos="1656" w:leader="none"/>
+        </w:tabs>
+        <w:spacing w:lineRule="auto" w:line="240" w:before="37" w:after="0"/>
+        <w:ind w:left="1655" w:right="0" w:hanging="356"/>
+        <w:jc w:val="left"/>
+        <w:rPr/>
+      </w:pPr>
+      <w:r>
+        <w:rPr>
+          <w:sz w:val="21"/>
+        </w:rPr>
+        <w:t>L</w:t>
+      </w:r>
+      <w:r>
+        <w:rPr>
+          <w:sz w:val="21"/>
+        </w:rPr>
+        <w:t>inha de produção recebe e coloca na fila de ordem de produção  da linha.</w:t>
+      </w:r>
     </w:p>
     <w:p>
       <w:pPr>
@@ -786,7 +811,7 @@
     <w:p>
       <w:pPr>
         <w:pStyle w:val="Normal"/>
-        <w:spacing w:lineRule="auto" w:line="266" w:before="38" w:after="0"/>
+        <w:spacing w:lineRule="auto" w:line="264" w:before="38" w:after="0"/>
         <w:ind w:left="220" w:right="4839" w:hanging="0"/>
         <w:jc w:val="left"/>
         <w:rPr>
@@ -2778,6 +2803,7 @@
       </w:pPr>
       <w:rPr>
         <w:rFonts w:ascii="Symbol" w:hAnsi="Symbol" w:cs="Symbol" w:hint="default"/>
+        <w:rFonts w:cs="Symbol"/>
         <w:lang w:val="pt-PT" w:eastAsia="en-US" w:bidi="ar-SA"/>
       </w:rPr>
     </w:lvl>
@@ -2791,6 +2817,7 @@
       </w:pPr>
       <w:rPr>
         <w:rFonts w:ascii="Symbol" w:hAnsi="Symbol" w:cs="Symbol" w:hint="default"/>
+        <w:rFonts w:cs="Symbol"/>
         <w:lang w:val="pt-PT" w:eastAsia="en-US" w:bidi="ar-SA"/>
       </w:rPr>
     </w:lvl>
@@ -2804,6 +2831,7 @@
       </w:pPr>
       <w:rPr>
         <w:rFonts w:ascii="Symbol" w:hAnsi="Symbol" w:cs="Symbol" w:hint="default"/>
+        <w:rFonts w:cs="Symbol"/>
         <w:lang w:val="pt-PT" w:eastAsia="en-US" w:bidi="ar-SA"/>
       </w:rPr>
     </w:lvl>
@@ -2817,6 +2845,7 @@
       </w:pPr>
       <w:rPr>
         <w:rFonts w:ascii="Symbol" w:hAnsi="Symbol" w:cs="Symbol" w:hint="default"/>
+        <w:rFonts w:cs="Symbol"/>
         <w:lang w:val="pt-PT" w:eastAsia="en-US" w:bidi="ar-SA"/>
       </w:rPr>
     </w:lvl>
@@ -2830,6 +2859,7 @@
       </w:pPr>
       <w:rPr>
         <w:rFonts w:ascii="Symbol" w:hAnsi="Symbol" w:cs="Symbol" w:hint="default"/>
+        <w:rFonts w:cs="Symbol"/>
         <w:lang w:val="pt-PT" w:eastAsia="en-US" w:bidi="ar-SA"/>
       </w:rPr>
     </w:lvl>
@@ -2843,6 +2873,7 @@
       </w:pPr>
       <w:rPr>
         <w:rFonts w:ascii="Symbol" w:hAnsi="Symbol" w:cs="Symbol" w:hint="default"/>
+        <w:rFonts w:cs="Symbol"/>
         <w:lang w:val="pt-PT" w:eastAsia="en-US" w:bidi="ar-SA"/>
       </w:rPr>
     </w:lvl>
@@ -2856,6 +2887,7 @@
       </w:pPr>
       <w:rPr>
         <w:rFonts w:ascii="Symbol" w:hAnsi="Symbol" w:cs="Symbol" w:hint="default"/>
+        <w:rFonts w:cs="Symbol"/>
         <w:lang w:val="pt-PT" w:eastAsia="en-US" w:bidi="ar-SA"/>
       </w:rPr>
     </w:lvl>
@@ -2869,12 +2901,14 @@
       </w:pPr>
       <w:rPr>
         <w:rFonts w:ascii="Symbol" w:hAnsi="Symbol" w:cs="Symbol" w:hint="default"/>
+        <w:rFonts w:cs="Symbol"/>
         <w:lang w:val="pt-PT" w:eastAsia="en-US" w:bidi="ar-SA"/>
       </w:rPr>
     </w:lvl>
   </w:abstractNum>
   <w:abstractNum w:abstractNumId="2">
     <w:lvl w:ilvl="0">
+      <w:start w:val="1"/>
       <w:numFmt w:val="bullet"/>
       <w:lvlText w:val=""/>
       <w:lvlJc w:val="left"/>
@@ -2900,6 +2934,7 @@
       </w:pPr>
       <w:rPr>
         <w:rFonts w:ascii="Symbol" w:hAnsi="Symbol" w:cs="Symbol" w:hint="default"/>
+        <w:rFonts w:cs="Symbol"/>
         <w:lang w:val="pt-PT" w:eastAsia="en-US" w:bidi="ar-SA"/>
       </w:rPr>
     </w:lvl>
@@ -2913,6 +2948,7 @@
       </w:pPr>
       <w:rPr>
         <w:rFonts w:ascii="Symbol" w:hAnsi="Symbol" w:cs="Symbol" w:hint="default"/>
+        <w:rFonts w:cs="Symbol"/>
         <w:lang w:val="pt-PT" w:eastAsia="en-US" w:bidi="ar-SA"/>
       </w:rPr>
     </w:lvl>
@@ -2926,6 +2962,7 @@
       </w:pPr>
       <w:rPr>
         <w:rFonts w:ascii="Symbol" w:hAnsi="Symbol" w:cs="Symbol" w:hint="default"/>
+        <w:rFonts w:cs="Symbol"/>
         <w:lang w:val="pt-PT" w:eastAsia="en-US" w:bidi="ar-SA"/>
       </w:rPr>
     </w:lvl>
@@ -2939,6 +2976,7 @@
       </w:pPr>
       <w:rPr>
         <w:rFonts w:ascii="Symbol" w:hAnsi="Symbol" w:cs="Symbol" w:hint="default"/>
+        <w:rFonts w:cs="Symbol"/>
         <w:lang w:val="pt-PT" w:eastAsia="en-US" w:bidi="ar-SA"/>
       </w:rPr>
     </w:lvl>
@@ -2952,6 +2990,7 @@
       </w:pPr>
       <w:rPr>
         <w:rFonts w:ascii="Symbol" w:hAnsi="Symbol" w:cs="Symbol" w:hint="default"/>
+        <w:rFonts w:cs="Symbol"/>
         <w:lang w:val="pt-PT" w:eastAsia="en-US" w:bidi="ar-SA"/>
       </w:rPr>
     </w:lvl>
@@ -2965,6 +3004,7 @@
       </w:pPr>
       <w:rPr>
         <w:rFonts w:ascii="Symbol" w:hAnsi="Symbol" w:cs="Symbol" w:hint="default"/>
+        <w:rFonts w:cs="Symbol"/>
         <w:lang w:val="pt-PT" w:eastAsia="en-US" w:bidi="ar-SA"/>
       </w:rPr>
     </w:lvl>
@@ -2978,6 +3018,7 @@
       </w:pPr>
       <w:rPr>
         <w:rFonts w:ascii="Symbol" w:hAnsi="Symbol" w:cs="Symbol" w:hint="default"/>
+        <w:rFonts w:cs="Symbol"/>
         <w:lang w:val="pt-PT" w:eastAsia="en-US" w:bidi="ar-SA"/>
       </w:rPr>
     </w:lvl>
@@ -2991,12 +3032,14 @@
       </w:pPr>
       <w:rPr>
         <w:rFonts w:ascii="Symbol" w:hAnsi="Symbol" w:cs="Symbol" w:hint="default"/>
+        <w:rFonts w:cs="Symbol"/>
         <w:lang w:val="pt-PT" w:eastAsia="en-US" w:bidi="ar-SA"/>
       </w:rPr>
     </w:lvl>
   </w:abstractNum>
   <w:abstractNum w:abstractNumId="3">
     <w:lvl w:ilvl="0">
+      <w:start w:val="1"/>
       <w:numFmt w:val="bullet"/>
       <w:lvlText w:val=""/>
       <w:lvlJc w:val="left"/>
@@ -3022,6 +3065,7 @@
       </w:pPr>
       <w:rPr>
         <w:rFonts w:ascii="Symbol" w:hAnsi="Symbol" w:cs="Symbol" w:hint="default"/>
+        <w:rFonts w:cs="Symbol"/>
         <w:lang w:val="pt-PT" w:eastAsia="en-US" w:bidi="ar-SA"/>
       </w:rPr>
     </w:lvl>
@@ -3035,6 +3079,7 @@
       </w:pPr>
       <w:rPr>
         <w:rFonts w:ascii="Symbol" w:hAnsi="Symbol" w:cs="Symbol" w:hint="default"/>
+        <w:rFonts w:cs="Symbol"/>
         <w:lang w:val="pt-PT" w:eastAsia="en-US" w:bidi="ar-SA"/>
       </w:rPr>
     </w:lvl>
@@ -3048,6 +3093,7 @@
       </w:pPr>
       <w:rPr>
         <w:rFonts w:ascii="Symbol" w:hAnsi="Symbol" w:cs="Symbol" w:hint="default"/>
+        <w:rFonts w:cs="Symbol"/>
         <w:lang w:val="pt-PT" w:eastAsia="en-US" w:bidi="ar-SA"/>
       </w:rPr>
     </w:lvl>
@@ -3061,6 +3107,7 @@
       </w:pPr>
       <w:rPr>
         <w:rFonts w:ascii="Symbol" w:hAnsi="Symbol" w:cs="Symbol" w:hint="default"/>
+        <w:rFonts w:cs="Symbol"/>
         <w:lang w:val="pt-PT" w:eastAsia="en-US" w:bidi="ar-SA"/>
       </w:rPr>
     </w:lvl>
@@ -3074,6 +3121,7 @@
       </w:pPr>
       <w:rPr>
         <w:rFonts w:ascii="Symbol" w:hAnsi="Symbol" w:cs="Symbol" w:hint="default"/>
+        <w:rFonts w:cs="Symbol"/>
         <w:lang w:val="pt-PT" w:eastAsia="en-US" w:bidi="ar-SA"/>
       </w:rPr>
     </w:lvl>
@@ -3087,6 +3135,7 @@
       </w:pPr>
       <w:rPr>
         <w:rFonts w:ascii="Symbol" w:hAnsi="Symbol" w:cs="Symbol" w:hint="default"/>
+        <w:rFonts w:cs="Symbol"/>
         <w:lang w:val="pt-PT" w:eastAsia="en-US" w:bidi="ar-SA"/>
       </w:rPr>
     </w:lvl>
@@ -3100,6 +3149,7 @@
       </w:pPr>
       <w:rPr>
         <w:rFonts w:ascii="Symbol" w:hAnsi="Symbol" w:cs="Symbol" w:hint="default"/>
+        <w:rFonts w:cs="Symbol"/>
         <w:lang w:val="pt-PT" w:eastAsia="en-US" w:bidi="ar-SA"/>
       </w:rPr>
     </w:lvl>
@@ -3113,12 +3163,14 @@
       </w:pPr>
       <w:rPr>
         <w:rFonts w:ascii="Symbol" w:hAnsi="Symbol" w:cs="Symbol" w:hint="default"/>
+        <w:rFonts w:cs="Symbol"/>
         <w:lang w:val="pt-PT" w:eastAsia="en-US" w:bidi="ar-SA"/>
       </w:rPr>
     </w:lvl>
   </w:abstractNum>
   <w:abstractNum w:abstractNumId="4">
     <w:lvl w:ilvl="0">
+      <w:start w:val="1"/>
       <w:numFmt w:val="bullet"/>
       <w:lvlText w:val=""/>
       <w:lvlJc w:val="left"/>
@@ -3144,6 +3196,7 @@
       </w:pPr>
       <w:rPr>
         <w:rFonts w:ascii="Symbol" w:hAnsi="Symbol" w:cs="Symbol" w:hint="default"/>
+        <w:rFonts w:cs="Symbol"/>
         <w:lang w:val="pt-PT" w:eastAsia="en-US" w:bidi="ar-SA"/>
       </w:rPr>
     </w:lvl>
@@ -3157,6 +3210,7 @@
       </w:pPr>
       <w:rPr>
         <w:rFonts w:ascii="Symbol" w:hAnsi="Symbol" w:cs="Symbol" w:hint="default"/>
+        <w:rFonts w:cs="Symbol"/>
         <w:lang w:val="pt-PT" w:eastAsia="en-US" w:bidi="ar-SA"/>
       </w:rPr>
     </w:lvl>
@@ -3170,6 +3224,7 @@
       </w:pPr>
       <w:rPr>
         <w:rFonts w:ascii="Symbol" w:hAnsi="Symbol" w:cs="Symbol" w:hint="default"/>
+        <w:rFonts w:cs="Symbol"/>
         <w:lang w:val="pt-PT" w:eastAsia="en-US" w:bidi="ar-SA"/>
       </w:rPr>
     </w:lvl>
@@ -3183,6 +3238,7 @@
       </w:pPr>
       <w:rPr>
         <w:rFonts w:ascii="Symbol" w:hAnsi="Symbol" w:cs="Symbol" w:hint="default"/>
+        <w:rFonts w:cs="Symbol"/>
         <w:lang w:val="pt-PT" w:eastAsia="en-US" w:bidi="ar-SA"/>
       </w:rPr>
     </w:lvl>
@@ -3196,6 +3252,7 @@
       </w:pPr>
       <w:rPr>
         <w:rFonts w:ascii="Symbol" w:hAnsi="Symbol" w:cs="Symbol" w:hint="default"/>
+        <w:rFonts w:cs="Symbol"/>
         <w:lang w:val="pt-PT" w:eastAsia="en-US" w:bidi="ar-SA"/>
       </w:rPr>
     </w:lvl>
@@ -3209,6 +3266,7 @@
       </w:pPr>
       <w:rPr>
         <w:rFonts w:ascii="Symbol" w:hAnsi="Symbol" w:cs="Symbol" w:hint="default"/>
+        <w:rFonts w:cs="Symbol"/>
         <w:lang w:val="pt-PT" w:eastAsia="en-US" w:bidi="ar-SA"/>
       </w:rPr>
     </w:lvl>
@@ -3222,6 +3280,7 @@
       </w:pPr>
       <w:rPr>
         <w:rFonts w:ascii="Symbol" w:hAnsi="Symbol" w:cs="Symbol" w:hint="default"/>
+        <w:rFonts w:cs="Symbol"/>
         <w:lang w:val="pt-PT" w:eastAsia="en-US" w:bidi="ar-SA"/>
       </w:rPr>
     </w:lvl>
@@ -3235,6 +3294,7 @@
       </w:pPr>
       <w:rPr>
         <w:rFonts w:ascii="Symbol" w:hAnsi="Symbol" w:cs="Symbol" w:hint="default"/>
+        <w:rFonts w:cs="Symbol"/>
         <w:lang w:val="pt-PT" w:eastAsia="en-US" w:bidi="ar-SA"/>
       </w:rPr>
     </w:lvl>
@@ -3286,6 +3346,7 @@
       </w:pPr>
       <w:rPr>
         <w:rFonts w:ascii="Symbol" w:hAnsi="Symbol" w:cs="Symbol" w:hint="default"/>
+        <w:rFonts w:cs="Symbol"/>
         <w:lang w:val="pt-PT" w:eastAsia="en-US" w:bidi="ar-SA"/>
       </w:rPr>
     </w:lvl>
@@ -3299,6 +3360,7 @@
       </w:pPr>
       <w:rPr>
         <w:rFonts w:ascii="Symbol" w:hAnsi="Symbol" w:cs="Symbol" w:hint="default"/>
+        <w:rFonts w:cs="Symbol"/>
         <w:lang w:val="pt-PT" w:eastAsia="en-US" w:bidi="ar-SA"/>
       </w:rPr>
     </w:lvl>
@@ -3312,6 +3374,7 @@
       </w:pPr>
       <w:rPr>
         <w:rFonts w:ascii="Symbol" w:hAnsi="Symbol" w:cs="Symbol" w:hint="default"/>
+        <w:rFonts w:cs="Symbol"/>
         <w:lang w:val="pt-PT" w:eastAsia="en-US" w:bidi="ar-SA"/>
       </w:rPr>
     </w:lvl>
@@ -3325,6 +3388,7 @@
       </w:pPr>
       <w:rPr>
         <w:rFonts w:ascii="Symbol" w:hAnsi="Symbol" w:cs="Symbol" w:hint="default"/>
+        <w:rFonts w:cs="Symbol"/>
         <w:lang w:val="pt-PT" w:eastAsia="en-US" w:bidi="ar-SA"/>
       </w:rPr>
     </w:lvl>
@@ -3338,6 +3402,7 @@
       </w:pPr>
       <w:rPr>
         <w:rFonts w:ascii="Symbol" w:hAnsi="Symbol" w:cs="Symbol" w:hint="default"/>
+        <w:rFonts w:cs="Symbol"/>
         <w:lang w:val="pt-PT" w:eastAsia="en-US" w:bidi="ar-SA"/>
       </w:rPr>
     </w:lvl>
@@ -3351,6 +3416,7 @@
       </w:pPr>
       <w:rPr>
         <w:rFonts w:ascii="Symbol" w:hAnsi="Symbol" w:cs="Symbol" w:hint="default"/>
+        <w:rFonts w:cs="Symbol"/>
         <w:lang w:val="pt-PT" w:eastAsia="en-US" w:bidi="ar-SA"/>
       </w:rPr>
     </w:lvl>
@@ -3364,6 +3430,7 @@
       </w:pPr>
       <w:rPr>
         <w:rFonts w:ascii="Symbol" w:hAnsi="Symbol" w:cs="Symbol" w:hint="default"/>
+        <w:rFonts w:cs="Symbol"/>
         <w:lang w:val="pt-PT" w:eastAsia="en-US" w:bidi="ar-SA"/>
       </w:rPr>
     </w:lvl>
@@ -3487,7 +3554,6 @@
     <w:rPrDefault>
       <w:rPr>
         <w:rFonts w:ascii="Calibri" w:hAnsi="Calibri" w:eastAsia="Calibri" w:cs="" w:asciiTheme="minorHAnsi" w:cstheme="minorBidi" w:eastAsiaTheme="minorHAnsi" w:hAnsiTheme="minorHAnsi"/>
-        <w:sz w:val="22"/>
         <w:szCs w:val="22"/>
         <w:lang w:val="en-US" w:eastAsia="en-US" w:bidi="ar-SA"/>
       </w:rPr>

</xml_diff>